<commit_message>
Update Code Files Description.docx
</commit_message>
<xml_diff>
--- a/Code Files Description.docx
+++ b/Code Files Description.docx
@@ -150,7 +150,42 @@
           <w:kern w:val="0"/>
           <w14:ligatures w14:val="none"/>
         </w:rPr>
-        <w:t>: No specific setup is required. The default parameters in the script have been adjusted to the ones used in our final configuration.</w:t>
+        <w:t xml:space="preserve">: </w:t>
+      </w:r>
+      <w:r>
+        <w:rPr>
+          <w:rFonts w:ascii="Calibri" w:eastAsia="Times New Roman" w:hAnsi="Calibri" w:cs="Calibri"/>
+          <w:kern w:val="0"/>
+          <w:lang w:val="en-US"/>
+          <w14:ligatures w14:val="none"/>
+        </w:rPr>
+        <w:t>Before running the attack.py script, the classifier.py script must be executed. This is because the attack script requires the trained model, which is generated by classifier.py.</w:t>
+      </w:r>
+      <w:r>
+        <w:rPr>
+          <w:rFonts w:ascii="Calibri" w:eastAsia="Times New Roman" w:hAnsi="Calibri" w:cs="Calibri"/>
+          <w:kern w:val="0"/>
+          <w:lang w:val="en-US"/>
+          <w14:ligatures w14:val="none"/>
+        </w:rPr>
+        <w:t xml:space="preserve"> The</w:t>
+      </w:r>
+      <w:r>
+        <w:rPr>
+          <w:rFonts w:ascii="Calibri" w:eastAsia="Times New Roman" w:hAnsi="Calibri" w:cs="Calibri"/>
+          <w:kern w:val="0"/>
+          <w14:ligatures w14:val="none"/>
+        </w:rPr>
+        <w:t xml:space="preserve"> default parameters in the script have been adjusted to the ones used in our final configuration</w:t>
+      </w:r>
+      <w:r>
+        <w:rPr>
+          <w:rFonts w:ascii="Calibri" w:eastAsia="Times New Roman" w:hAnsi="Calibri" w:cs="Calibri"/>
+          <w:kern w:val="0"/>
+          <w:lang w:val="en-US"/>
+          <w14:ligatures w14:val="none"/>
+        </w:rPr>
+        <w:t>.</w:t>
       </w:r>
     </w:p>
     <w:p>
@@ -269,23 +304,7 @@
           <w:kern w:val="0"/>
           <w14:ligatures w14:val="none"/>
         </w:rPr>
-        <w:t>: Implementation of a configurable MLP (multi-layer perceptron) network, based on the Implementation</w:t>
-      </w:r>
-      <w:r>
-        <w:rPr>
-          <w:rFonts w:ascii="Calibri" w:eastAsia="Times New Roman" w:hAnsi="Calibri" w:cs="Calibri"/>
-          <w:kern w:val="0"/>
-          <w14:ligatures w14:val="none"/>
-        </w:rPr>
-        <w:t xml:space="preserve"> </w:t>
-      </w:r>
-      <w:r>
-        <w:rPr>
-          <w:rFonts w:ascii="Calibri" w:eastAsia="Times New Roman" w:hAnsi="Calibri" w:cs="Calibri"/>
-          <w:kern w:val="0"/>
-          <w14:ligatures w14:val="none"/>
-        </w:rPr>
-        <w:t>provided in HW2.</w:t>
+        <w:t>: Implementation of a configurable MLP (multi-layer perceptron) network, based on the Implementation provided in HW2.</w:t>
       </w:r>
     </w:p>
     <w:p>

</xml_diff>